<commit_message>
Meeting Notes: To Do List - Week of 14th Jan
</commit_message>
<xml_diff>
--- a/HDS_Research_Project_2425/Lit Review/Geospatial Studies.docx
+++ b/HDS_Research_Project_2425/Lit Review/Geospatial Studies.docx
@@ -1,6 +1,6 @@
 
 <file path=word/document.xml><?xml version="1.0" encoding="utf-8"?>
-<w:document xmlns:wpc="http://schemas.microsoft.com/office/word/2010/wordprocessingCanvas" xmlns:cx="http://schemas.microsoft.com/office/drawing/2014/chartex" xmlns:cx1="http://schemas.microsoft.com/office/drawing/2015/9/8/chartex" xmlns:cx2="http://schemas.microsoft.com/office/drawing/2015/10/21/chartex" xmlns:cx3="http://schemas.microsoft.com/office/drawing/2016/5/9/chartex" xmlns:cx4="http://schemas.microsoft.com/office/drawing/2016/5/10/chartex" xmlns:cx5="http://schemas.microsoft.com/office/drawing/2016/5/11/chartex" xmlns:cx6="http://schemas.microsoft.com/office/drawing/2016/5/12/chartex" xmlns:cx7="http://schemas.microsoft.com/office/drawing/2016/5/13/chartex" xmlns:cx8="http://schemas.microsoft.com/office/drawing/2016/5/14/chartex" xmlns:mc="http://schemas.openxmlformats.org/markup-compatibility/2006" xmlns:aink="http://schemas.microsoft.com/office/drawing/2016/ink" xmlns:am3d="http://schemas.microsoft.com/office/drawing/2017/model3d" xmlns:o="urn:schemas-microsoft-com:office:office" xmlns:oel="http://schemas.microsoft.com/office/2019/extlst" xmlns:r="http://schemas.openxmlformats.org/officeDocument/2006/relationships" xmlns:m="http://schemas.openxmlformats.org/officeDocument/2006/math" xmlns:v="urn:schemas-microsoft-com:vml" xmlns:wp14="http://schemas.microsoft.com/office/word/2010/wordprocessingDrawing" xmlns:wp="http://schemas.openxmlformats.org/drawingml/2006/wordprocessingDrawing" xmlns:w10="urn:schemas-microsoft-com:office:word" xmlns:w="http://schemas.openxmlformats.org/wordprocessingml/2006/main" xmlns:w14="http://schemas.microsoft.com/office/word/2010/wordml" xmlns:w15="http://schemas.microsoft.com/office/word/2012/wordml" xmlns:w16cex="http://schemas.microsoft.com/office/word/2018/wordml/cex" xmlns:w16cid="http://schemas.microsoft.com/office/word/2016/wordml/cid" xmlns:w16="http://schemas.microsoft.com/office/word/2018/wordml" xmlns:w16du="http://schemas.microsoft.com/office/word/2023/wordml/word16du" xmlns:w16sdtdh="http://schemas.microsoft.com/office/word/2020/wordml/sdtdatahash" xmlns:w16se="http://schemas.microsoft.com/office/word/2015/wordml/symex" xmlns:wpg="http://schemas.microsoft.com/office/word/2010/wordprocessingGroup" xmlns:wpi="http://schemas.microsoft.com/office/word/2010/wordprocessingInk" xmlns:wne="http://schemas.microsoft.com/office/word/2006/wordml" xmlns:wps="http://schemas.microsoft.com/office/word/2010/wordprocessingShape" mc:Ignorable="w14 w15 w16se w16cid w16 w16cex w16sdtdh w16du wp14">
+<w:document xmlns:wpc="http://schemas.microsoft.com/office/word/2010/wordprocessingCanvas" xmlns:cx="http://schemas.microsoft.com/office/drawing/2014/chartex" xmlns:cx1="http://schemas.microsoft.com/office/drawing/2015/9/8/chartex" xmlns:cx2="http://schemas.microsoft.com/office/drawing/2015/10/21/chartex" xmlns:cx3="http://schemas.microsoft.com/office/drawing/2016/5/9/chartex" xmlns:cx4="http://schemas.microsoft.com/office/drawing/2016/5/10/chartex" xmlns:cx5="http://schemas.microsoft.com/office/drawing/2016/5/11/chartex" xmlns:cx6="http://schemas.microsoft.com/office/drawing/2016/5/12/chartex" xmlns:cx7="http://schemas.microsoft.com/office/drawing/2016/5/13/chartex" xmlns:cx8="http://schemas.microsoft.com/office/drawing/2016/5/14/chartex" xmlns:mc="http://schemas.openxmlformats.org/markup-compatibility/2006" xmlns:aink="http://schemas.microsoft.com/office/drawing/2016/ink" xmlns:am3d="http://schemas.microsoft.com/office/drawing/2017/model3d" xmlns:o="urn:schemas-microsoft-com:office:office" xmlns:oel="http://schemas.microsoft.com/office/2019/extlst" xmlns:r="http://schemas.openxmlformats.org/officeDocument/2006/relationships" xmlns:m="http://schemas.openxmlformats.org/officeDocument/2006/math" xmlns:v="urn:schemas-microsoft-com:vml" xmlns:wp14="http://schemas.microsoft.com/office/word/2010/wordprocessingDrawing" xmlns:wp="http://schemas.openxmlformats.org/drawingml/2006/wordprocessingDrawing" xmlns:w10="urn:schemas-microsoft-com:office:word" xmlns:w="http://schemas.openxmlformats.org/wordprocessingml/2006/main" xmlns:w14="http://schemas.microsoft.com/office/word/2010/wordml" xmlns:w15="http://schemas.microsoft.com/office/word/2012/wordml" xmlns:w16cex="http://schemas.microsoft.com/office/word/2018/wordml/cex" xmlns:w16cid="http://schemas.microsoft.com/office/word/2016/wordml/cid" xmlns:w16="http://schemas.microsoft.com/office/word/2018/wordml" xmlns:w16du="http://schemas.microsoft.com/office/word/2023/wordml/word16du" xmlns:w16sdtdh="http://schemas.microsoft.com/office/word/2020/wordml/sdtdatahash" xmlns:w16sdtfl="http://schemas.microsoft.com/office/word/2024/wordml/sdtformatlock" xmlns:w16se="http://schemas.microsoft.com/office/word/2015/wordml/symex" xmlns:wpg="http://schemas.microsoft.com/office/word/2010/wordprocessingGroup" xmlns:wpi="http://schemas.microsoft.com/office/word/2010/wordprocessingInk" xmlns:wne="http://schemas.microsoft.com/office/word/2006/wordml" xmlns:wps="http://schemas.microsoft.com/office/word/2010/wordprocessingShape" mc:Ignorable="w14 w15 w16se w16cid w16 w16cex w16sdtdh w16sdtfl w16du wp14">
   <w:body>
     <w:p>
       <w:pPr>
@@ -197,7 +197,15 @@
         </w:numPr>
       </w:pPr>
       <w:r>
-        <w:t>Source: OSi (Ordnance Survey Ireland) Administrative Boundaries</w:t>
+        <w:t xml:space="preserve">Source: </w:t>
+      </w:r>
+      <w:proofErr w:type="spellStart"/>
+      <w:r>
+        <w:t>OSi</w:t>
+      </w:r>
+      <w:proofErr w:type="spellEnd"/>
+      <w:r>
+        <w:t xml:space="preserve"> (Ordnance Survey Ireland) Administrative Boundaries</w:t>
       </w:r>
     </w:p>
     <w:p>
@@ -227,8 +235,13 @@
         </w:numPr>
       </w:pPr>
       <w:r>
-        <w:t>Format: Available in multiple formats including shapefile and GeoJSON</w:t>
-      </w:r>
+        <w:t xml:space="preserve">Format: Available in multiple formats including shapefile and </w:t>
+      </w:r>
+      <w:proofErr w:type="spellStart"/>
+      <w:r>
+        <w:t>GeoJSON</w:t>
+      </w:r>
+      <w:proofErr w:type="spellEnd"/>
     </w:p>
     <w:p>
       <w:r>
@@ -583,53 +596,73 @@
           <w:iCs/>
           <w:lang w:val="en-US"/>
         </w:rPr>
-        <w:t>Geographically weighted regression - ?</w:t>
-      </w:r>
-    </w:p>
-    <w:p>
-      <w:r>
-        <w:t>Mixed effects models can certainly be used in spatial epidemiology, but there are several specialized spatial models that might be more appropriate depending on your specific research questions. Let me break this down:</w:t>
-      </w:r>
-    </w:p>
-    <w:p/>
-    <w:p>
-      <w:r>
-        <w:t>Mixed Effects Models in Spatial Epidemiology:</w:t>
-      </w:r>
-    </w:p>
-    <w:p>
-      <w:r>
-        <w:t>1. Useful when you have:</w:t>
-      </w:r>
-    </w:p>
-    <w:p>
-      <w:r>
-        <w:t>- Clear hierarchical spatial structures (e.g., individuals nested within neighborhoods within cities)</w:t>
-      </w:r>
-    </w:p>
-    <w:p>
-      <w:r>
-        <w:t>- Need to account for spatial clustering</w:t>
-      </w:r>
-    </w:p>
-    <w:p>
-      <w:r>
-        <w:t>- Want to control for both individual and area-level factors</w:t>
-      </w:r>
-    </w:p>
-    <w:p/>
-    <w:p>
-      <w:pPr>
+        <w:t xml:space="preserve">Geographically weighted regression </w:t>
+      </w:r>
+      <w:proofErr w:type="gramStart"/>
+      <w:r>
         <w:rPr>
           <w:b/>
           <w:bCs/>
-        </w:rPr>
-      </w:pPr>
-      <w:r>
+          <w:i/>
+          <w:iCs/>
+          <w:lang w:val="en-US"/>
+        </w:rPr>
+        <w:t>- ?</w:t>
+      </w:r>
+      <w:proofErr w:type="gramEnd"/>
+    </w:p>
+    <w:p>
+      <w:r>
+        <w:t>Mixed effects models can certainly be used in spatial epidemiology, but there are several specialized spatial models that might be more appropriate depending on your specific research questions. Let me break this down:</w:t>
+      </w:r>
+    </w:p>
+    <w:p/>
+    <w:p>
+      <w:r>
+        <w:t>Mixed Effects Models in Spatial Epidemiology:</w:t>
+      </w:r>
+    </w:p>
+    <w:p>
+      <w:r>
+        <w:t>1. Useful when you have:</w:t>
+      </w:r>
+    </w:p>
+    <w:p>
+      <w:r>
+        <w:t xml:space="preserve">- Clear hierarchical spatial structures (e.g., individuals nested within </w:t>
+      </w:r>
+      <w:proofErr w:type="spellStart"/>
+      <w:r>
+        <w:t>neighborhoods</w:t>
+      </w:r>
+      <w:proofErr w:type="spellEnd"/>
+      <w:r>
+        <w:t xml:space="preserve"> within cities)</w:t>
+      </w:r>
+    </w:p>
+    <w:p>
+      <w:r>
+        <w:t>- Need to account for spatial clustering</w:t>
+      </w:r>
+    </w:p>
+    <w:p>
+      <w:r>
+        <w:t>- Want to control for both individual and area-level factors</w:t>
+      </w:r>
+    </w:p>
+    <w:p/>
+    <w:p>
+      <w:pPr>
         <w:rPr>
           <w:b/>
           <w:bCs/>
         </w:rPr>
+      </w:pPr>
+      <w:r>
+        <w:rPr>
+          <w:b/>
+          <w:bCs/>
+        </w:rPr>
         <w:t>However, specialized spatial models often provide better alternatives:</w:t>
       </w:r>
     </w:p>
@@ -647,12 +680,28 @@
     </w:p>
     <w:p>
       <w:r>
-        <w:t>- Better for modeling disease spread patterns</w:t>
-      </w:r>
-    </w:p>
-    <w:p>
-      <w:r>
-        <w:t>- Handle neighborhood effects explicitly</w:t>
+        <w:t xml:space="preserve">- Better for </w:t>
+      </w:r>
+      <w:proofErr w:type="spellStart"/>
+      <w:r>
+        <w:t>modeling</w:t>
+      </w:r>
+      <w:proofErr w:type="spellEnd"/>
+      <w:r>
+        <w:t xml:space="preserve"> disease spread patterns</w:t>
+      </w:r>
+    </w:p>
+    <w:p>
+      <w:r>
+        <w:t xml:space="preserve">- Handle </w:t>
+      </w:r>
+      <w:proofErr w:type="spellStart"/>
+      <w:r>
+        <w:t>neighborhood</w:t>
+      </w:r>
+      <w:proofErr w:type="spellEnd"/>
+      <w:r>
+        <w:t xml:space="preserve"> effects explicitly</w:t>
       </w:r>
     </w:p>
     <w:p/>
@@ -668,7 +717,15 @@
     </w:p>
     <w:p>
       <w:r>
-        <w:t>- Account for spatial correlation between neighboring areas</w:t>
+        <w:t xml:space="preserve">- Account for spatial correlation between </w:t>
+      </w:r>
+      <w:proofErr w:type="spellStart"/>
+      <w:r>
+        <w:t>neighboring</w:t>
+      </w:r>
+      <w:proofErr w:type="spellEnd"/>
+      <w:r>
+        <w:t xml:space="preserve"> areas</w:t>
       </w:r>
     </w:p>
     <w:p>
@@ -932,6 +989,544 @@
         </w:rPr>
         <w:t>Fix the graph and read about compositional data analysis for regression</w:t>
       </w:r>
+    </w:p>
+    <w:p>
+      <w:pPr>
+        <w:rPr>
+          <w:lang w:val="en-US"/>
+        </w:rPr>
+      </w:pPr>
+      <w:r>
+        <w:rPr>
+          <w:lang w:val="en-US"/>
+        </w:rPr>
+        <w:t>Geocoding completed.</w:t>
+      </w:r>
+    </w:p>
+    <w:p>
+      <w:pPr>
+        <w:rPr>
+          <w:b/>
+          <w:bCs/>
+          <w:lang w:val="en-US"/>
+        </w:rPr>
+      </w:pPr>
+      <w:r>
+        <w:rPr>
+          <w:b/>
+          <w:bCs/>
+          <w:lang w:val="en-US"/>
+        </w:rPr>
+        <w:t>14/01/25</w:t>
+      </w:r>
+    </w:p>
+    <w:p>
+      <w:pPr>
+        <w:rPr>
+          <w:lang w:val="en-US"/>
+        </w:rPr>
+      </w:pPr>
+      <w:r>
+        <w:rPr>
+          <w:lang w:val="en-US"/>
+        </w:rPr>
+        <w:t>Working on</w:t>
+      </w:r>
+      <w:r>
+        <w:rPr>
+          <w:lang w:val="en-US"/>
+        </w:rPr>
+        <w:t>:</w:t>
+      </w:r>
+    </w:p>
+    <w:p>
+      <w:pPr>
+        <w:pStyle w:val="ListParagraph"/>
+        <w:numPr>
+          <w:ilvl w:val="1"/>
+          <w:numId w:val="16"/>
+        </w:numPr>
+        <w:rPr>
+          <w:lang w:val="en-US"/>
+        </w:rPr>
+      </w:pPr>
+      <w:r>
+        <w:rPr>
+          <w:lang w:val="en-US"/>
+        </w:rPr>
+        <w:t>LEA – shape files, get centroids, convert to coordinates.</w:t>
+      </w:r>
+    </w:p>
+    <w:p>
+      <w:pPr>
+        <w:pStyle w:val="ListParagraph"/>
+        <w:numPr>
+          <w:ilvl w:val="1"/>
+          <w:numId w:val="16"/>
+        </w:numPr>
+      </w:pPr>
+      <w:r>
+        <w:rPr>
+          <w:lang w:val="en-US"/>
+        </w:rPr>
+        <w:t xml:space="preserve">Find nearest center to each </w:t>
+      </w:r>
+      <w:r>
+        <w:rPr>
+          <w:lang w:val="en-US"/>
+        </w:rPr>
+        <w:t>LEA centroid</w:t>
+      </w:r>
+      <w:r>
+        <w:rPr>
+          <w:lang w:val="en-US"/>
+        </w:rPr>
+        <w:t xml:space="preserve"> - C</w:t>
+      </w:r>
+      <w:proofErr w:type="spellStart"/>
+      <w:r>
+        <w:t>alculate</w:t>
+      </w:r>
+      <w:proofErr w:type="spellEnd"/>
+      <w:r>
+        <w:t xml:space="preserve"> Geospatial Distance Matrix Using </w:t>
+      </w:r>
+      <w:proofErr w:type="spellStart"/>
+      <w:r>
+        <w:t>distm</w:t>
+      </w:r>
+      <w:proofErr w:type="spellEnd"/>
+      <w:r>
+        <w:t>() Function</w:t>
+      </w:r>
+      <w:r>
+        <w:t xml:space="preserve"> - </w:t>
+      </w:r>
+      <w:hyperlink r:id="rId19" w:history="1">
+        <w:r>
+          <w:rPr>
+            <w:rStyle w:val="Hyperlink"/>
+          </w:rPr>
+          <w:t>R Geospatial Distance Between 2 Points | Geographical Latitude/Longitude</w:t>
+        </w:r>
+      </w:hyperlink>
+    </w:p>
+    <w:p>
+      <w:pPr>
+        <w:rPr>
+          <w:lang w:val="en-US"/>
+        </w:rPr>
+      </w:pPr>
+      <w:r>
+        <w:rPr>
+          <w:lang w:val="en-US"/>
+        </w:rPr>
+        <w:t xml:space="preserve">To Do: </w:t>
+      </w:r>
+    </w:p>
+    <w:p>
+      <w:pPr>
+        <w:pStyle w:val="ListParagraph"/>
+        <w:numPr>
+          <w:ilvl w:val="0"/>
+          <w:numId w:val="19"/>
+        </w:numPr>
+        <w:rPr>
+          <w:lang w:val="en-US"/>
+        </w:rPr>
+      </w:pPr>
+      <w:r>
+        <w:rPr>
+          <w:lang w:val="en-US"/>
+        </w:rPr>
+        <w:t>Sigmoidal function for the</w:t>
+      </w:r>
+      <w:r>
+        <w:rPr>
+          <w:lang w:val="en-US"/>
+        </w:rPr>
+        <w:t xml:space="preserve"> vaccination Rate Graphs</w:t>
+      </w:r>
+    </w:p>
+    <w:tbl>
+      <w:tblPr>
+        <w:tblW w:w="4856" w:type="dxa"/>
+        <w:tblLook w:val="04A0" w:firstRow="1" w:lastRow="0" w:firstColumn="1" w:lastColumn="0" w:noHBand="0" w:noVBand="1"/>
+      </w:tblPr>
+      <w:tblGrid>
+        <w:gridCol w:w="1200"/>
+        <w:gridCol w:w="914"/>
+        <w:gridCol w:w="914"/>
+        <w:gridCol w:w="914"/>
+        <w:gridCol w:w="914"/>
+      </w:tblGrid>
+      <w:tr>
+        <w:trPr>
+          <w:trHeight w:val="288"/>
+        </w:trPr>
+        <w:tc>
+          <w:tcPr>
+            <w:tcW w:w="1200" w:type="dxa"/>
+            <w:tcBorders>
+              <w:top w:val="nil"/>
+              <w:left w:val="nil"/>
+              <w:bottom w:val="nil"/>
+              <w:right w:val="nil"/>
+            </w:tcBorders>
+            <w:shd w:val="clear" w:color="auto" w:fill="auto"/>
+            <w:noWrap/>
+            <w:vAlign w:val="bottom"/>
+            <w:hideMark/>
+          </w:tcPr>
+          <w:p>
+            <w:pPr>
+              <w:spacing w:after="0" w:line="240" w:lineRule="auto"/>
+              <w:rPr>
+                <w:rFonts w:ascii="Calibri" w:eastAsia="Times New Roman" w:hAnsi="Calibri" w:cs="Calibri"/>
+                <w:color w:val="000000"/>
+                <w:kern w:val="0"/>
+                <w:lang w:eastAsia="en-IN"/>
+                <w14:ligatures w14:val="none"/>
+              </w:rPr>
+            </w:pPr>
+            <w:r>
+              <w:rPr>
+                <w:rFonts w:ascii="Calibri" w:eastAsia="Times New Roman" w:hAnsi="Calibri" w:cs="Calibri"/>
+                <w:color w:val="000000"/>
+                <w:kern w:val="0"/>
+                <w:lang w:eastAsia="en-IN"/>
+                <w14:ligatures w14:val="none"/>
+              </w:rPr>
+              <w:t>Primary Course Completed (%)</w:t>
+            </w:r>
+          </w:p>
+        </w:tc>
+        <w:tc>
+          <w:tcPr>
+            <w:tcW w:w="914" w:type="dxa"/>
+            <w:tcBorders>
+              <w:top w:val="nil"/>
+              <w:left w:val="nil"/>
+              <w:bottom w:val="nil"/>
+              <w:right w:val="nil"/>
+            </w:tcBorders>
+            <w:shd w:val="clear" w:color="auto" w:fill="auto"/>
+            <w:noWrap/>
+            <w:vAlign w:val="bottom"/>
+            <w:hideMark/>
+          </w:tcPr>
+          <w:p>
+            <w:pPr>
+              <w:spacing w:after="0" w:line="240" w:lineRule="auto"/>
+              <w:rPr>
+                <w:rFonts w:ascii="Calibri" w:eastAsia="Times New Roman" w:hAnsi="Calibri" w:cs="Calibri"/>
+                <w:color w:val="000000"/>
+                <w:kern w:val="0"/>
+                <w:lang w:eastAsia="en-IN"/>
+                <w14:ligatures w14:val="none"/>
+              </w:rPr>
+            </w:pPr>
+            <w:r>
+              <w:rPr>
+                <w:rFonts w:ascii="Calibri" w:eastAsia="Times New Roman" w:hAnsi="Calibri" w:cs="Calibri"/>
+                <w:color w:val="000000"/>
+                <w:kern w:val="0"/>
+                <w:lang w:eastAsia="en-IN"/>
+                <w14:ligatures w14:val="none"/>
+              </w:rPr>
+              <w:t>Booster 1 (%)</w:t>
+            </w:r>
+          </w:p>
+        </w:tc>
+        <w:tc>
+          <w:tcPr>
+            <w:tcW w:w="914" w:type="dxa"/>
+            <w:tcBorders>
+              <w:top w:val="nil"/>
+              <w:left w:val="nil"/>
+              <w:bottom w:val="nil"/>
+              <w:right w:val="nil"/>
+            </w:tcBorders>
+            <w:shd w:val="clear" w:color="auto" w:fill="auto"/>
+            <w:noWrap/>
+            <w:vAlign w:val="bottom"/>
+            <w:hideMark/>
+          </w:tcPr>
+          <w:p>
+            <w:pPr>
+              <w:spacing w:after="0" w:line="240" w:lineRule="auto"/>
+              <w:rPr>
+                <w:rFonts w:ascii="Calibri" w:eastAsia="Times New Roman" w:hAnsi="Calibri" w:cs="Calibri"/>
+                <w:color w:val="000000"/>
+                <w:kern w:val="0"/>
+                <w:lang w:eastAsia="en-IN"/>
+                <w14:ligatures w14:val="none"/>
+              </w:rPr>
+            </w:pPr>
+            <w:r>
+              <w:rPr>
+                <w:rFonts w:ascii="Calibri" w:eastAsia="Times New Roman" w:hAnsi="Calibri" w:cs="Calibri"/>
+                <w:color w:val="000000"/>
+                <w:kern w:val="0"/>
+                <w:lang w:eastAsia="en-IN"/>
+                <w14:ligatures w14:val="none"/>
+              </w:rPr>
+              <w:t>Booster 2 (%)</w:t>
+            </w:r>
+          </w:p>
+        </w:tc>
+        <w:tc>
+          <w:tcPr>
+            <w:tcW w:w="914" w:type="dxa"/>
+            <w:tcBorders>
+              <w:top w:val="nil"/>
+              <w:left w:val="nil"/>
+              <w:bottom w:val="nil"/>
+              <w:right w:val="nil"/>
+            </w:tcBorders>
+            <w:shd w:val="clear" w:color="auto" w:fill="auto"/>
+            <w:noWrap/>
+            <w:vAlign w:val="bottom"/>
+            <w:hideMark/>
+          </w:tcPr>
+          <w:p>
+            <w:pPr>
+              <w:spacing w:after="0" w:line="240" w:lineRule="auto"/>
+              <w:rPr>
+                <w:rFonts w:ascii="Calibri" w:eastAsia="Times New Roman" w:hAnsi="Calibri" w:cs="Calibri"/>
+                <w:color w:val="000000"/>
+                <w:kern w:val="0"/>
+                <w:lang w:eastAsia="en-IN"/>
+                <w14:ligatures w14:val="none"/>
+              </w:rPr>
+            </w:pPr>
+            <w:r>
+              <w:rPr>
+                <w:rFonts w:ascii="Calibri" w:eastAsia="Times New Roman" w:hAnsi="Calibri" w:cs="Calibri"/>
+                <w:color w:val="000000"/>
+                <w:kern w:val="0"/>
+                <w:lang w:eastAsia="en-IN"/>
+                <w14:ligatures w14:val="none"/>
+              </w:rPr>
+              <w:t>Booster 3 (%)</w:t>
+            </w:r>
+          </w:p>
+        </w:tc>
+        <w:tc>
+          <w:tcPr>
+            <w:tcW w:w="914" w:type="dxa"/>
+            <w:tcBorders>
+              <w:top w:val="nil"/>
+              <w:left w:val="nil"/>
+              <w:bottom w:val="nil"/>
+              <w:right w:val="nil"/>
+            </w:tcBorders>
+            <w:shd w:val="clear" w:color="auto" w:fill="auto"/>
+            <w:noWrap/>
+            <w:vAlign w:val="bottom"/>
+            <w:hideMark/>
+          </w:tcPr>
+          <w:p>
+            <w:pPr>
+              <w:spacing w:after="0" w:line="240" w:lineRule="auto"/>
+              <w:rPr>
+                <w:rFonts w:ascii="Calibri" w:eastAsia="Times New Roman" w:hAnsi="Calibri" w:cs="Calibri"/>
+                <w:color w:val="000000"/>
+                <w:kern w:val="0"/>
+                <w:lang w:eastAsia="en-IN"/>
+                <w14:ligatures w14:val="none"/>
+              </w:rPr>
+            </w:pPr>
+            <w:r>
+              <w:rPr>
+                <w:rFonts w:ascii="Calibri" w:eastAsia="Times New Roman" w:hAnsi="Calibri" w:cs="Calibri"/>
+                <w:color w:val="000000"/>
+                <w:kern w:val="0"/>
+                <w:lang w:eastAsia="en-IN"/>
+                <w14:ligatures w14:val="none"/>
+              </w:rPr>
+              <w:t>Booster 4 (%)</w:t>
+            </w:r>
+          </w:p>
+        </w:tc>
+      </w:tr>
+    </w:tbl>
+    <w:p>
+      <w:pPr>
+        <w:pStyle w:val="ListParagraph"/>
+        <w:numPr>
+          <w:ilvl w:val="0"/>
+          <w:numId w:val="19"/>
+        </w:numPr>
+        <w:rPr>
+          <w:lang w:val="en-US"/>
+        </w:rPr>
+      </w:pPr>
+      <w:r>
+        <w:rPr>
+          <w:lang w:val="en-US"/>
+        </w:rPr>
+        <w:t xml:space="preserve">Geographical graphs – leaflet </w:t>
+      </w:r>
+      <w:r>
+        <w:rPr>
+          <w:lang w:val="en-US"/>
+        </w:rPr>
+        <w:t>with the lea</w:t>
+      </w:r>
+      <w:r>
+        <w:rPr>
+          <w:lang w:val="en-US"/>
+        </w:rPr>
+        <w:t xml:space="preserve"> vaccination rate – start with the Primary Course first, then extrapolate to the other boosters</w:t>
+      </w:r>
+      <w:r>
+        <w:rPr>
+          <w:lang w:val="en-US"/>
+        </w:rPr>
+        <w:t xml:space="preserve"> – iterate to different color schemes and whatever</w:t>
+      </w:r>
+    </w:p>
+    <w:p>
+      <w:pPr>
+        <w:pStyle w:val="ListParagraph"/>
+        <w:numPr>
+          <w:ilvl w:val="0"/>
+          <w:numId w:val="19"/>
+        </w:numPr>
+        <w:rPr>
+          <w:lang w:val="en-US"/>
+        </w:rPr>
+      </w:pPr>
+      <w:r>
+        <w:rPr>
+          <w:lang w:val="en-US"/>
+        </w:rPr>
+        <w:t xml:space="preserve">Bullet points for the </w:t>
+      </w:r>
+      <w:r>
+        <w:rPr>
+          <w:lang w:val="en-US"/>
+        </w:rPr>
+        <w:t>next steps, and the preprocessing steps, cause a lot of work was done on it.</w:t>
+      </w:r>
+    </w:p>
+    <w:p>
+      <w:pPr>
+        <w:pStyle w:val="ListParagraph"/>
+        <w:numPr>
+          <w:ilvl w:val="0"/>
+          <w:numId w:val="19"/>
+        </w:numPr>
+        <w:rPr>
+          <w:lang w:val="en-US"/>
+        </w:rPr>
+      </w:pPr>
+      <w:r>
+        <w:rPr>
+          <w:lang w:val="en-US"/>
+        </w:rPr>
+        <w:t xml:space="preserve">Link the URLs and citations for the datasets – Link to your GitHub </w:t>
+      </w:r>
+      <w:r>
+        <w:rPr>
+          <w:lang w:val="en-US"/>
+        </w:rPr>
+        <w:t>Repository</w:t>
+      </w:r>
+    </w:p>
+    <w:p>
+      <w:pPr>
+        <w:pStyle w:val="ListParagraph"/>
+        <w:numPr>
+          <w:ilvl w:val="0"/>
+          <w:numId w:val="19"/>
+        </w:numPr>
+        <w:rPr>
+          <w:lang w:val="en-US"/>
+        </w:rPr>
+      </w:pPr>
+      <w:r>
+        <w:rPr>
+          <w:lang w:val="en-US"/>
+        </w:rPr>
+        <w:t>Shape Files for the LEAs – Link to the CDC_47 Stats dataset</w:t>
+      </w:r>
+    </w:p>
+    <w:p>
+      <w:pPr>
+        <w:pStyle w:val="ListParagraph"/>
+        <w:numPr>
+          <w:ilvl w:val="0"/>
+          <w:numId w:val="19"/>
+        </w:numPr>
+        <w:rPr>
+          <w:lang w:val="en-US"/>
+        </w:rPr>
+      </w:pPr>
+      <w:r>
+        <w:rPr>
+          <w:lang w:val="en-US"/>
+        </w:rPr>
+        <w:t xml:space="preserve">Link, Leaflet, </w:t>
+      </w:r>
+      <w:proofErr w:type="spellStart"/>
+      <w:r>
+        <w:rPr>
+          <w:lang w:val="en-US"/>
+        </w:rPr>
+        <w:t>Colour</w:t>
+      </w:r>
+      <w:proofErr w:type="spellEnd"/>
+      <w:r>
+        <w:rPr>
+          <w:lang w:val="en-US"/>
+        </w:rPr>
+        <w:t xml:space="preserve"> by </w:t>
+      </w:r>
+      <w:r>
+        <w:rPr>
+          <w:lang w:val="en-US"/>
+        </w:rPr>
+        <w:t>the vaccination rates, add in the G</w:t>
+      </w:r>
+      <w:r>
+        <w:rPr>
+          <w:lang w:val="en-US"/>
+        </w:rPr>
+        <w:t>P</w:t>
+      </w:r>
+      <w:r>
+        <w:rPr>
+          <w:lang w:val="en-US"/>
+        </w:rPr>
+        <w:t>s, pharmacies, Vacc Centers as points (3 diff pts onto the map)</w:t>
+      </w:r>
+    </w:p>
+    <w:p>
+      <w:pPr>
+        <w:pStyle w:val="ListParagraph"/>
+        <w:numPr>
+          <w:ilvl w:val="0"/>
+          <w:numId w:val="19"/>
+        </w:numPr>
+        <w:rPr>
+          <w:lang w:val="en-US"/>
+        </w:rPr>
+      </w:pPr>
+      <w:r>
+        <w:rPr>
+          <w:lang w:val="en-US"/>
+        </w:rPr>
+        <w:t>Write down the content and test it on the poster</w:t>
+      </w:r>
+    </w:p>
+    <w:p>
+      <w:pPr>
+        <w:rPr>
+          <w:lang w:val="en-US"/>
+        </w:rPr>
+      </w:pPr>
     </w:p>
     <w:sectPr>
       <w:pgSz w:w="11906" w:h="16838"/>
@@ -944,7 +1539,7 @@
 </file>
 
 <file path=word/numbering.xml><?xml version="1.0" encoding="utf-8"?>
-<w:numbering xmlns:wpc="http://schemas.microsoft.com/office/word/2010/wordprocessingCanvas" xmlns:cx="http://schemas.microsoft.com/office/drawing/2014/chartex" xmlns:cx1="http://schemas.microsoft.com/office/drawing/2015/9/8/chartex" xmlns:cx2="http://schemas.microsoft.com/office/drawing/2015/10/21/chartex" xmlns:cx3="http://schemas.microsoft.com/office/drawing/2016/5/9/chartex" xmlns:cx4="http://schemas.microsoft.com/office/drawing/2016/5/10/chartex" xmlns:cx5="http://schemas.microsoft.com/office/drawing/2016/5/11/chartex" xmlns:cx6="http://schemas.microsoft.com/office/drawing/2016/5/12/chartex" xmlns:cx7="http://schemas.microsoft.com/office/drawing/2016/5/13/chartex" xmlns:cx8="http://schemas.microsoft.com/office/drawing/2016/5/14/chartex" xmlns:mc="http://schemas.openxmlformats.org/markup-compatibility/2006" xmlns:aink="http://schemas.microsoft.com/office/drawing/2016/ink" xmlns:am3d="http://schemas.microsoft.com/office/drawing/2017/model3d" xmlns:o="urn:schemas-microsoft-com:office:office" xmlns:oel="http://schemas.microsoft.com/office/2019/extlst" xmlns:r="http://schemas.openxmlformats.org/officeDocument/2006/relationships" xmlns:m="http://schemas.openxmlformats.org/officeDocument/2006/math" xmlns:v="urn:schemas-microsoft-com:vml" xmlns:wp14="http://schemas.microsoft.com/office/word/2010/wordprocessingDrawing" xmlns:wp="http://schemas.openxmlformats.org/drawingml/2006/wordprocessingDrawing" xmlns:w10="urn:schemas-microsoft-com:office:word" xmlns:w="http://schemas.openxmlformats.org/wordprocessingml/2006/main" xmlns:w14="http://schemas.microsoft.com/office/word/2010/wordml" xmlns:w15="http://schemas.microsoft.com/office/word/2012/wordml" xmlns:w16cex="http://schemas.microsoft.com/office/word/2018/wordml/cex" xmlns:w16cid="http://schemas.microsoft.com/office/word/2016/wordml/cid" xmlns:w16="http://schemas.microsoft.com/office/word/2018/wordml" xmlns:w16du="http://schemas.microsoft.com/office/word/2023/wordml/word16du" xmlns:w16sdtdh="http://schemas.microsoft.com/office/word/2020/wordml/sdtdatahash" xmlns:w16se="http://schemas.microsoft.com/office/word/2015/wordml/symex" xmlns:wpg="http://schemas.microsoft.com/office/word/2010/wordprocessingGroup" xmlns:wpi="http://schemas.microsoft.com/office/word/2010/wordprocessingInk" xmlns:wne="http://schemas.microsoft.com/office/word/2006/wordml" xmlns:wps="http://schemas.microsoft.com/office/word/2010/wordprocessingShape" mc:Ignorable="w14 w15 w16se w16cid w16 w16cex w16sdtdh w16du wp14">
+<w:numbering xmlns:wpc="http://schemas.microsoft.com/office/word/2010/wordprocessingCanvas" xmlns:cx="http://schemas.microsoft.com/office/drawing/2014/chartex" xmlns:cx1="http://schemas.microsoft.com/office/drawing/2015/9/8/chartex" xmlns:cx2="http://schemas.microsoft.com/office/drawing/2015/10/21/chartex" xmlns:cx3="http://schemas.microsoft.com/office/drawing/2016/5/9/chartex" xmlns:cx4="http://schemas.microsoft.com/office/drawing/2016/5/10/chartex" xmlns:cx5="http://schemas.microsoft.com/office/drawing/2016/5/11/chartex" xmlns:cx6="http://schemas.microsoft.com/office/drawing/2016/5/12/chartex" xmlns:cx7="http://schemas.microsoft.com/office/drawing/2016/5/13/chartex" xmlns:cx8="http://schemas.microsoft.com/office/drawing/2016/5/14/chartex" xmlns:mc="http://schemas.openxmlformats.org/markup-compatibility/2006" xmlns:aink="http://schemas.microsoft.com/office/drawing/2016/ink" xmlns:am3d="http://schemas.microsoft.com/office/drawing/2017/model3d" xmlns:o="urn:schemas-microsoft-com:office:office" xmlns:oel="http://schemas.microsoft.com/office/2019/extlst" xmlns:r="http://schemas.openxmlformats.org/officeDocument/2006/relationships" xmlns:m="http://schemas.openxmlformats.org/officeDocument/2006/math" xmlns:v="urn:schemas-microsoft-com:vml" xmlns:wp14="http://schemas.microsoft.com/office/word/2010/wordprocessingDrawing" xmlns:wp="http://schemas.openxmlformats.org/drawingml/2006/wordprocessingDrawing" xmlns:w10="urn:schemas-microsoft-com:office:word" xmlns:w="http://schemas.openxmlformats.org/wordprocessingml/2006/main" xmlns:w14="http://schemas.microsoft.com/office/word/2010/wordml" xmlns:w15="http://schemas.microsoft.com/office/word/2012/wordml" xmlns:w16cex="http://schemas.microsoft.com/office/word/2018/wordml/cex" xmlns:w16cid="http://schemas.microsoft.com/office/word/2016/wordml/cid" xmlns:w16="http://schemas.microsoft.com/office/word/2018/wordml" xmlns:w16du="http://schemas.microsoft.com/office/word/2023/wordml/word16du" xmlns:w16sdtdh="http://schemas.microsoft.com/office/word/2020/wordml/sdtdatahash" xmlns:w16sdtfl="http://schemas.microsoft.com/office/word/2024/wordml/sdtformatlock" xmlns:w16se="http://schemas.microsoft.com/office/word/2015/wordml/symex" xmlns:wpg="http://schemas.microsoft.com/office/word/2010/wordprocessingGroup" xmlns:wpi="http://schemas.microsoft.com/office/word/2010/wordprocessingInk" xmlns:wne="http://schemas.microsoft.com/office/word/2006/wordml" xmlns:wps="http://schemas.microsoft.com/office/word/2010/wordprocessingShape" mc:Ignorable="w14 w15 w16se w16cid w16 w16cex w16sdtdh w16sdtfl w16du wp14">
   <w:abstractNum w:abstractNumId="0" w15:restartNumberingAfterBreak="0">
     <w:nsid w:val="017043A1"/>
     <w:multiLevelType w:val="multilevel"/>
@@ -1095,6 +1690,92 @@
     </w:lvl>
   </w:abstractNum>
   <w:abstractNum w:abstractNumId="1" w15:restartNumberingAfterBreak="0">
+    <w:nsid w:val="1061086E"/>
+    <w:multiLevelType w:val="hybridMultilevel"/>
+    <w:tmpl w:val="1BF60592"/>
+    <w:lvl w:ilvl="0" w:tplc="4009000F">
+      <w:start w:val="1"/>
+      <w:numFmt w:val="decimal"/>
+      <w:lvlText w:val="%1."/>
+      <w:lvlJc w:val="left"/>
+      <w:pPr>
+        <w:ind w:left="720" w:hanging="360"/>
+      </w:pPr>
+    </w:lvl>
+    <w:lvl w:ilvl="1" w:tplc="40090019" w:tentative="1">
+      <w:start w:val="1"/>
+      <w:numFmt w:val="lowerLetter"/>
+      <w:lvlText w:val="%2."/>
+      <w:lvlJc w:val="left"/>
+      <w:pPr>
+        <w:ind w:left="1440" w:hanging="360"/>
+      </w:pPr>
+    </w:lvl>
+    <w:lvl w:ilvl="2" w:tplc="4009001B" w:tentative="1">
+      <w:start w:val="1"/>
+      <w:numFmt w:val="lowerRoman"/>
+      <w:lvlText w:val="%3."/>
+      <w:lvlJc w:val="right"/>
+      <w:pPr>
+        <w:ind w:left="2160" w:hanging="180"/>
+      </w:pPr>
+    </w:lvl>
+    <w:lvl w:ilvl="3" w:tplc="4009000F" w:tentative="1">
+      <w:start w:val="1"/>
+      <w:numFmt w:val="decimal"/>
+      <w:lvlText w:val="%4."/>
+      <w:lvlJc w:val="left"/>
+      <w:pPr>
+        <w:ind w:left="2880" w:hanging="360"/>
+      </w:pPr>
+    </w:lvl>
+    <w:lvl w:ilvl="4" w:tplc="40090019" w:tentative="1">
+      <w:start w:val="1"/>
+      <w:numFmt w:val="lowerLetter"/>
+      <w:lvlText w:val="%5."/>
+      <w:lvlJc w:val="left"/>
+      <w:pPr>
+        <w:ind w:left="3600" w:hanging="360"/>
+      </w:pPr>
+    </w:lvl>
+    <w:lvl w:ilvl="5" w:tplc="4009001B" w:tentative="1">
+      <w:start w:val="1"/>
+      <w:numFmt w:val="lowerRoman"/>
+      <w:lvlText w:val="%6."/>
+      <w:lvlJc w:val="right"/>
+      <w:pPr>
+        <w:ind w:left="4320" w:hanging="180"/>
+      </w:pPr>
+    </w:lvl>
+    <w:lvl w:ilvl="6" w:tplc="4009000F" w:tentative="1">
+      <w:start w:val="1"/>
+      <w:numFmt w:val="decimal"/>
+      <w:lvlText w:val="%7."/>
+      <w:lvlJc w:val="left"/>
+      <w:pPr>
+        <w:ind w:left="5040" w:hanging="360"/>
+      </w:pPr>
+    </w:lvl>
+    <w:lvl w:ilvl="7" w:tplc="40090019" w:tentative="1">
+      <w:start w:val="1"/>
+      <w:numFmt w:val="lowerLetter"/>
+      <w:lvlText w:val="%8."/>
+      <w:lvlJc w:val="left"/>
+      <w:pPr>
+        <w:ind w:left="5760" w:hanging="360"/>
+      </w:pPr>
+    </w:lvl>
+    <w:lvl w:ilvl="8" w:tplc="4009001B" w:tentative="1">
+      <w:start w:val="1"/>
+      <w:numFmt w:val="lowerRoman"/>
+      <w:lvlText w:val="%9."/>
+      <w:lvlJc w:val="right"/>
+      <w:pPr>
+        <w:ind w:left="6480" w:hanging="180"/>
+      </w:pPr>
+    </w:lvl>
+  </w:abstractNum>
+  <w:abstractNum w:abstractNumId="2" w15:restartNumberingAfterBreak="0">
     <w:nsid w:val="1B5364CC"/>
     <w:multiLevelType w:val="multilevel"/>
     <w:tmpl w:val="5C604EDA"/>
@@ -1243,7 +1924,7 @@
       </w:rPr>
     </w:lvl>
   </w:abstractNum>
-  <w:abstractNum w:abstractNumId="2" w15:restartNumberingAfterBreak="0">
+  <w:abstractNum w:abstractNumId="3" w15:restartNumberingAfterBreak="0">
     <w:nsid w:val="21487569"/>
     <w:multiLevelType w:val="multilevel"/>
     <w:tmpl w:val="15689120"/>
@@ -1392,7 +2073,7 @@
       </w:rPr>
     </w:lvl>
   </w:abstractNum>
-  <w:abstractNum w:abstractNumId="3" w15:restartNumberingAfterBreak="0">
+  <w:abstractNum w:abstractNumId="4" w15:restartNumberingAfterBreak="0">
     <w:nsid w:val="2A98550A"/>
     <w:multiLevelType w:val="multilevel"/>
     <w:tmpl w:val="691CED5C"/>
@@ -1541,7 +2222,7 @@
       </w:rPr>
     </w:lvl>
   </w:abstractNum>
-  <w:abstractNum w:abstractNumId="4" w15:restartNumberingAfterBreak="0">
+  <w:abstractNum w:abstractNumId="5" w15:restartNumberingAfterBreak="0">
     <w:nsid w:val="2F3C5AA6"/>
     <w:multiLevelType w:val="multilevel"/>
     <w:tmpl w:val="94C6FEC4"/>
@@ -1654,7 +2335,7 @@
       </w:pPr>
     </w:lvl>
   </w:abstractNum>
-  <w:abstractNum w:abstractNumId="5" w15:restartNumberingAfterBreak="0">
+  <w:abstractNum w:abstractNumId="6" w15:restartNumberingAfterBreak="0">
     <w:nsid w:val="331020A2"/>
     <w:multiLevelType w:val="multilevel"/>
     <w:tmpl w:val="63C6329C"/>
@@ -1803,7 +2484,7 @@
       </w:rPr>
     </w:lvl>
   </w:abstractNum>
-  <w:abstractNum w:abstractNumId="6" w15:restartNumberingAfterBreak="0">
+  <w:abstractNum w:abstractNumId="7" w15:restartNumberingAfterBreak="0">
     <w:nsid w:val="34FD7B64"/>
     <w:multiLevelType w:val="multilevel"/>
     <w:tmpl w:val="0D2A856A"/>
@@ -1952,7 +2633,7 @@
       </w:rPr>
     </w:lvl>
   </w:abstractNum>
-  <w:abstractNum w:abstractNumId="7" w15:restartNumberingAfterBreak="0">
+  <w:abstractNum w:abstractNumId="8" w15:restartNumberingAfterBreak="0">
     <w:nsid w:val="457318EF"/>
     <w:multiLevelType w:val="multilevel"/>
     <w:tmpl w:val="86807954"/>
@@ -2065,7 +2746,7 @@
       </w:pPr>
     </w:lvl>
   </w:abstractNum>
-  <w:abstractNum w:abstractNumId="8" w15:restartNumberingAfterBreak="0">
+  <w:abstractNum w:abstractNumId="9" w15:restartNumberingAfterBreak="0">
     <w:nsid w:val="4A3505A5"/>
     <w:multiLevelType w:val="multilevel"/>
     <w:tmpl w:val="8192546E"/>
@@ -2178,7 +2859,7 @@
       </w:pPr>
     </w:lvl>
   </w:abstractNum>
-  <w:abstractNum w:abstractNumId="9" w15:restartNumberingAfterBreak="0">
+  <w:abstractNum w:abstractNumId="10" w15:restartNumberingAfterBreak="0">
     <w:nsid w:val="4A8E5EF9"/>
     <w:multiLevelType w:val="multilevel"/>
     <w:tmpl w:val="8FBA42BC"/>
@@ -2291,7 +2972,7 @@
       </w:pPr>
     </w:lvl>
   </w:abstractNum>
-  <w:abstractNum w:abstractNumId="10" w15:restartNumberingAfterBreak="0">
+  <w:abstractNum w:abstractNumId="11" w15:restartNumberingAfterBreak="0">
     <w:nsid w:val="4C727A0C"/>
     <w:multiLevelType w:val="multilevel"/>
     <w:tmpl w:val="033202F0"/>
@@ -2440,7 +3121,7 @@
       </w:rPr>
     </w:lvl>
   </w:abstractNum>
-  <w:abstractNum w:abstractNumId="11" w15:restartNumberingAfterBreak="0">
+  <w:abstractNum w:abstractNumId="12" w15:restartNumberingAfterBreak="0">
     <w:nsid w:val="4CB46073"/>
     <w:multiLevelType w:val="multilevel"/>
     <w:tmpl w:val="ADBA404E"/>
@@ -2553,7 +3234,7 @@
       </w:pPr>
     </w:lvl>
   </w:abstractNum>
-  <w:abstractNum w:abstractNumId="12" w15:restartNumberingAfterBreak="0">
+  <w:abstractNum w:abstractNumId="13" w15:restartNumberingAfterBreak="0">
     <w:nsid w:val="560717E6"/>
     <w:multiLevelType w:val="multilevel"/>
     <w:tmpl w:val="11AC64A8"/>
@@ -2666,7 +3347,7 @@
       </w:pPr>
     </w:lvl>
   </w:abstractNum>
-  <w:abstractNum w:abstractNumId="13" w15:restartNumberingAfterBreak="0">
+  <w:abstractNum w:abstractNumId="14" w15:restartNumberingAfterBreak="0">
     <w:nsid w:val="56653157"/>
     <w:multiLevelType w:val="multilevel"/>
     <w:tmpl w:val="10341B80"/>
@@ -2779,10 +3460,10 @@
       </w:pPr>
     </w:lvl>
   </w:abstractNum>
-  <w:abstractNum w:abstractNumId="14" w15:restartNumberingAfterBreak="0">
+  <w:abstractNum w:abstractNumId="15" w15:restartNumberingAfterBreak="0">
     <w:nsid w:val="5C3475A2"/>
     <w:multiLevelType w:val="multilevel"/>
-    <w:tmpl w:val="52B8F4A6"/>
+    <w:tmpl w:val="ACF4B5E6"/>
     <w:lvl w:ilvl="0">
       <w:start w:val="1"/>
       <w:numFmt w:val="bullet"/>
@@ -2799,20 +3480,16 @@
         <w:sz w:val="20"/>
       </w:rPr>
     </w:lvl>
-    <w:lvl w:ilvl="1" w:tentative="1">
-      <w:start w:val="1"/>
-      <w:numFmt w:val="bullet"/>
-      <w:lvlText w:val="o"/>
-      <w:lvlJc w:val="left"/>
-      <w:pPr>
-        <w:tabs>
-          <w:tab w:val="num" w:pos="1440"/>
-        </w:tabs>
+    <w:lvl w:ilvl="1">
+      <w:start w:val="1"/>
+      <w:numFmt w:val="decimal"/>
+      <w:lvlText w:val="%2."/>
+      <w:lvlJc w:val="left"/>
+      <w:pPr>
         <w:ind w:left="1440" w:hanging="360"/>
       </w:pPr>
       <w:rPr>
-        <w:rFonts w:ascii="Courier New" w:hAnsi="Courier New" w:hint="default"/>
-        <w:sz w:val="20"/>
+        <w:rFonts w:hint="default"/>
       </w:rPr>
     </w:lvl>
     <w:lvl w:ilvl="2" w:tentative="1">
@@ -2928,7 +3605,7 @@
       </w:rPr>
     </w:lvl>
   </w:abstractNum>
-  <w:abstractNum w:abstractNumId="15" w15:restartNumberingAfterBreak="0">
+  <w:abstractNum w:abstractNumId="16" w15:restartNumberingAfterBreak="0">
     <w:nsid w:val="5F81271C"/>
     <w:multiLevelType w:val="multilevel"/>
     <w:tmpl w:val="35603518"/>
@@ -3041,7 +3718,7 @@
       </w:pPr>
     </w:lvl>
   </w:abstractNum>
-  <w:abstractNum w:abstractNumId="16" w15:restartNumberingAfterBreak="0">
+  <w:abstractNum w:abstractNumId="17" w15:restartNumberingAfterBreak="0">
     <w:nsid w:val="68317FAB"/>
     <w:multiLevelType w:val="multilevel"/>
     <w:tmpl w:val="0E288714"/>
@@ -3190,7 +3867,7 @@
       </w:rPr>
     </w:lvl>
   </w:abstractNum>
-  <w:abstractNum w:abstractNumId="17" w15:restartNumberingAfterBreak="0">
+  <w:abstractNum w:abstractNumId="18" w15:restartNumberingAfterBreak="0">
     <w:nsid w:val="763232E1"/>
     <w:multiLevelType w:val="multilevel"/>
     <w:tmpl w:val="62666804"/>
@@ -3340,64 +4017,67 @@
     </w:lvl>
   </w:abstractNum>
   <w:num w:numId="1" w16cid:durableId="844710776">
-    <w:abstractNumId w:val="15"/>
+    <w:abstractNumId w:val="16"/>
   </w:num>
   <w:num w:numId="2" w16cid:durableId="2063097553">
+    <w:abstractNumId w:val="3"/>
+  </w:num>
+  <w:num w:numId="3" w16cid:durableId="28573852">
+    <w:abstractNumId w:val="8"/>
+  </w:num>
+  <w:num w:numId="4" w16cid:durableId="1085228766">
     <w:abstractNumId w:val="2"/>
   </w:num>
-  <w:num w:numId="3" w16cid:durableId="28573852">
-    <w:abstractNumId w:val="7"/>
-  </w:num>
-  <w:num w:numId="4" w16cid:durableId="1085228766">
-    <w:abstractNumId w:val="1"/>
-  </w:num>
   <w:num w:numId="5" w16cid:durableId="945621290">
-    <w:abstractNumId w:val="16"/>
+    <w:abstractNumId w:val="17"/>
   </w:num>
   <w:num w:numId="6" w16cid:durableId="750466736">
+    <w:abstractNumId w:val="5"/>
+  </w:num>
+  <w:num w:numId="7" w16cid:durableId="1209951386">
     <w:abstractNumId w:val="4"/>
   </w:num>
-  <w:num w:numId="7" w16cid:durableId="1209951386">
-    <w:abstractNumId w:val="3"/>
-  </w:num>
   <w:num w:numId="8" w16cid:durableId="1839886605">
-    <w:abstractNumId w:val="5"/>
+    <w:abstractNumId w:val="6"/>
   </w:num>
   <w:num w:numId="9" w16cid:durableId="910774390">
-    <w:abstractNumId w:val="13"/>
+    <w:abstractNumId w:val="14"/>
   </w:num>
   <w:num w:numId="10" w16cid:durableId="508720981">
     <w:abstractNumId w:val="0"/>
   </w:num>
   <w:num w:numId="11" w16cid:durableId="174078147">
+    <w:abstractNumId w:val="11"/>
+  </w:num>
+  <w:num w:numId="12" w16cid:durableId="2016033470">
+    <w:abstractNumId w:val="13"/>
+  </w:num>
+  <w:num w:numId="13" w16cid:durableId="572668210">
+    <w:abstractNumId w:val="12"/>
+  </w:num>
+  <w:num w:numId="14" w16cid:durableId="1695809824">
+    <w:abstractNumId w:val="18"/>
+  </w:num>
+  <w:num w:numId="15" w16cid:durableId="755902064">
+    <w:abstractNumId w:val="9"/>
+  </w:num>
+  <w:num w:numId="16" w16cid:durableId="389500694">
+    <w:abstractNumId w:val="15"/>
+  </w:num>
+  <w:num w:numId="17" w16cid:durableId="1390809330">
     <w:abstractNumId w:val="10"/>
   </w:num>
-  <w:num w:numId="12" w16cid:durableId="2016033470">
-    <w:abstractNumId w:val="12"/>
+  <w:num w:numId="18" w16cid:durableId="1266229421">
+    <w:abstractNumId w:val="7"/>
   </w:num>
-  <w:num w:numId="13" w16cid:durableId="572668210">
-    <w:abstractNumId w:val="11"/>
-  </w:num>
-  <w:num w:numId="14" w16cid:durableId="1695809824">
-    <w:abstractNumId w:val="17"/>
-  </w:num>
-  <w:num w:numId="15" w16cid:durableId="755902064">
-    <w:abstractNumId w:val="8"/>
-  </w:num>
-  <w:num w:numId="16" w16cid:durableId="389500694">
-    <w:abstractNumId w:val="14"/>
-  </w:num>
-  <w:num w:numId="17" w16cid:durableId="1390809330">
-    <w:abstractNumId w:val="9"/>
-  </w:num>
-  <w:num w:numId="18" w16cid:durableId="1266229421">
-    <w:abstractNumId w:val="6"/>
+  <w:num w:numId="19" w16cid:durableId="1401250298">
+    <w:abstractNumId w:val="1"/>
   </w:num>
 </w:numbering>
 </file>
 
 <file path=word/styles.xml><?xml version="1.0" encoding="utf-8"?>
-<w:styles xmlns:mc="http://schemas.openxmlformats.org/markup-compatibility/2006" xmlns:r="http://schemas.openxmlformats.org/officeDocument/2006/relationships" xmlns:w="http://schemas.openxmlformats.org/wordprocessingml/2006/main" xmlns:w14="http://schemas.microsoft.com/office/word/2010/wordml" xmlns:w15="http://schemas.microsoft.com/office/word/2012/wordml" xmlns:w16cex="http://schemas.microsoft.com/office/word/2018/wordml/cex" xmlns:w16cid="http://schemas.microsoft.com/office/word/2016/wordml/cid" xmlns:w16="http://schemas.microsoft.com/office/word/2018/wordml" xmlns:w16du="http://schemas.microsoft.com/office/word/2023/wordml/word16du" xmlns:w16sdtdh="http://schemas.microsoft.com/office/word/2020/wordml/sdtdatahash" xmlns:w16se="http://schemas.microsoft.com/office/word/2015/wordml/symex" mc:Ignorable="w14 w15 w16se w16cid w16 w16cex w16sdtdh w16du">
+<w:styles xmlns:mc="http://schemas.openxmlformats.org/markup-compatibility/2006" xmlns:r="http://schemas.openxmlformats.org/officeDocument/2006/relationships" xmlns:w="http://schemas.openxmlformats.org/wordprocessingml/2006/main" xmlns:w14="http://schemas.microsoft.com/office/word/2010/wordml" xmlns:w15="http://schemas.microsoft.com/office/word/2012/wordml" xmlns:w16cex="http://schemas.microsoft.com/office/word/2018/wordml/cex" xmlns:w16cid="http://schemas.microsoft.com/office/word/2016/wordml/cid" xmlns:w16="http://schemas.microsoft.com/office/word/2018/wordml" xmlns:w16du="http://schemas.microsoft.com/office/word/2023/wordml/word16du" xmlns:w16sdtdh="http://schemas.microsoft.com/office/word/2020/wordml/sdtdatahash" xmlns:w16sdtfl="http://schemas.microsoft.com/office/word/2024/wordml/sdtformatlock" xmlns:w16se="http://schemas.microsoft.com/office/word/2015/wordml/symex" mc:Ignorable="w14 w15 w16se w16cid w16 w16cex w16sdtdh w16sdtfl w16du">
   <w:docDefaults>
     <w:rPrDefault>
       <w:rPr>
@@ -3823,6 +4503,7 @@
   <w:style w:type="character" w:default="1" w:styleId="DefaultParagraphFont">
     <w:name w:val="Default Paragraph Font"/>
     <w:uiPriority w:val="1"/>
+    <w:semiHidden/>
     <w:unhideWhenUsed/>
   </w:style>
   <w:style w:type="table" w:default="1" w:styleId="TableNormal">
@@ -3894,6 +4575,17 @@
       <w:sz w:val="26"/>
       <w:szCs w:val="26"/>
     </w:rPr>
+  </w:style>
+  <w:style w:type="paragraph" w:styleId="ListParagraph">
+    <w:name w:val="List Paragraph"/>
+    <w:basedOn w:val="Normal"/>
+    <w:uiPriority w:val="34"/>
+    <w:qFormat/>
+    <w:rsid w:val="00BD10B5"/>
+    <w:pPr>
+      <w:ind w:left="720"/>
+      <w:contextualSpacing/>
+    </w:pPr>
   </w:style>
 </w:styles>
 </file>

</xml_diff>